<commit_message>
Moved ILPs to ILP folder
◡̈
</commit_message>
<xml_diff>
--- a/ILPs/ILP05.docx
+++ b/ILPs/ILP05.docx
@@ -11,7 +11,7 @@
         <w:t xml:space="preserve">Lesson </w:t>
       </w:r>
       <w:r>
-        <w:t>4</w:t>
+        <w:t>5</w:t>
       </w:r>
     </w:p>
     <w:p>
@@ -59,7 +59,14 @@
           <w:color w:val="000000" w:themeColor="text1"/>
           <w:u w:val="single"/>
         </w:rPr>
-        <w:t>4.1</w:t>
+        <w:t>4.</w:t>
+      </w:r>
+      <w:r>
+        <w:rPr>
+          <w:color w:val="000000" w:themeColor="text1"/>
+          <w:u w:val="single"/>
+        </w:rPr>
+        <w:t>2</w:t>
       </w:r>
     </w:p>
     <w:p>
@@ -106,7 +113,7 @@
         <w:spacing w:line="360" w:lineRule="auto"/>
       </w:pPr>
       <w:r>
-        <w:t>Lesson 3 Lab due</w:t>
+        <w:t>Lesson 4 Lab Due</w:t>
       </w:r>
     </w:p>
     <w:p>
@@ -162,7 +169,7 @@
         <w:spacing w:line="360" w:lineRule="auto"/>
       </w:pPr>
       <w:r>
-        <w:t>Understand Ownership in Rust</w:t>
+        <w:t>Understand &amp; apply references</w:t>
       </w:r>
     </w:p>
     <w:p>
@@ -175,7 +182,7 @@
         <w:spacing w:line="360" w:lineRule="auto"/>
       </w:pPr>
       <w:r>
-        <w:t>Remember the Stack &amp; Heap</w:t>
+        <w:t>Know common instances of errors when using references &amp; borrowing</w:t>
       </w:r>
     </w:p>
     <w:p>
@@ -200,41 +207,16 @@
         <w:spacing w:line="360" w:lineRule="auto"/>
       </w:pPr>
       <w:r>
-        <w:t>“</w:t>
-      </w:r>
-      <w:r>
-        <w:rPr>
-          <w:i/>
-          <w:iCs/>
-        </w:rPr>
-        <w:t>Ownership</w:t>
-      </w:r>
-      <w:r>
-        <w:t> is a set of rules that govern how a Rust program manages memory. All programs have to manage the way they use a computer’s memory while running. Some languages have garbage collection that regularly looks for no</w:t>
-      </w:r>
-      <w:r>
-        <w:t xml:space="preserve"> </w:t>
-      </w:r>
-      <w:r>
-        <w:t>longer-used memory as the program runs; in other languages, the programmer must explicitly allocate and free the memory. Rust uses a third approach: memory is managed through a system of ownership with a set of rules that the compiler checks.</w:t>
-      </w:r>
-      <w:r>
-        <w:t>”</w:t>
-      </w:r>
-    </w:p>
-    <w:p>
-      <w:pPr>
-        <w:spacing w:line="360" w:lineRule="auto"/>
-      </w:pPr>
-      <w:r>
-        <w:rPr>
-          <w:b/>
-          <w:bCs/>
-        </w:rPr>
-        <w:t>Lecture</w:t>
-      </w:r>
-      <w:r>
-        <w:t>:</w:t>
+        <w:t>Although students may be familiar with pointers (from lang</w:t>
+      </w:r>
+      <w:r>
+        <w:t>ua</w:t>
+      </w:r>
+      <w:r>
+        <w:t>ges like C)</w:t>
+      </w:r>
+      <w:r>
+        <w:t>, they likely are not as familiar with references</w:t>
       </w:r>
     </w:p>
     <w:p>
@@ -247,17 +229,25 @@
         <w:spacing w:line="360" w:lineRule="auto"/>
       </w:pPr>
       <w:r>
-        <w:t xml:space="preserve">Take </w:t>
-      </w:r>
+        <w:t xml:space="preserve">Borrowing in Rust is one of its many “safety nets” </w:t>
+      </w:r>
+      <w:r>
+        <w:t>and is important for a memory-safe developer to understand</w:t>
+      </w:r>
+    </w:p>
+    <w:p>
+      <w:pPr>
+        <w:spacing w:line="360" w:lineRule="auto"/>
+      </w:pPr>
       <w:r>
         <w:rPr>
-          <w:i/>
-          <w:iCs/>
+          <w:b/>
+          <w:bCs/>
         </w:rPr>
-        <w:t>ample</w:t>
-      </w:r>
-      <w:r>
-        <w:t xml:space="preserve"> time to review the stack and the heap</w:t>
+        <w:t>Lecture</w:t>
+      </w:r>
+      <w:r>
+        <w:t>:</w:t>
       </w:r>
     </w:p>
     <w:p>
@@ -270,16 +260,16 @@
         <w:spacing w:line="360" w:lineRule="auto"/>
       </w:pPr>
       <w:r>
-        <w:t xml:space="preserve">Discuss the difference </w:t>
-      </w:r>
-      <w:r>
-        <w:t>between</w:t>
-      </w:r>
-      <w:r>
-        <w:t xml:space="preserve"> garbage collection </w:t>
-      </w:r>
-      <w:r>
-        <w:t>and compiler checks</w:t>
+        <w:t xml:space="preserve">Overview </w:t>
+      </w:r>
+      <w:r>
+        <w:t xml:space="preserve">of </w:t>
+      </w:r>
+      <w:r>
+        <w:t xml:space="preserve">the </w:t>
+      </w:r>
+      <w:r>
+        <w:t>primary differences between pointers &amp; references</w:t>
       </w:r>
     </w:p>
     <w:p>
@@ -292,7 +282,13 @@
         <w:spacing w:line="360" w:lineRule="auto"/>
       </w:pPr>
       <w:r>
-        <w:t>Discuss the variable scope and how variables behave in different manipulative instances</w:t>
+        <w:t xml:space="preserve">Emphasize the </w:t>
+      </w:r>
+      <w:r>
+        <w:t>important differences</w:t>
+      </w:r>
+      <w:r>
+        <w:t xml:space="preserve"> between mutable references &amp; immutable references</w:t>
       </w:r>
     </w:p>
     <w:p>
@@ -305,13 +301,7 @@
         <w:spacing w:line="360" w:lineRule="auto"/>
       </w:pPr>
       <w:r>
-        <w:t xml:space="preserve">Present </w:t>
-      </w:r>
-      <w:r>
-        <w:t>o</w:t>
-      </w:r>
-      <w:r>
-        <w:t>wnership &amp; functions</w:t>
+        <w:t>Give examples of valid &amp; invalid references</w:t>
       </w:r>
     </w:p>
     <w:p>
@@ -340,7 +330,7 @@
         <w:spacing w:line="360" w:lineRule="auto"/>
       </w:pPr>
       <w:r>
-        <w:t>Ownership Lab</w:t>
+        <w:t>Complete References Lab</w:t>
       </w:r>
     </w:p>
     <w:sectPr>
@@ -1798,6 +1788,7 @@
   <w:style w:type="character" w:default="1" w:styleId="DefaultParagraphFont">
     <w:name w:val="Default Paragraph Font"/>
     <w:uiPriority w:val="1"/>
+    <w:semiHidden/>
     <w:unhideWhenUsed/>
   </w:style>
   <w:style w:type="table" w:default="1" w:styleId="TableNormal">

</xml_diff>